<commit_message>
added- 1.Multilatent attention 2.Started benchmarking
</commit_message>
<xml_diff>
--- a/Assignments/Assignments/Week1_Assignment_Modern_Attention_part1.docx
+++ b/Assignments/Assignments/Week1_Assignment_Modern_Attention_part1.docx
@@ -5671,6 +5671,9 @@
     <w:p>
       <w:pPr>
         <w:ind w:left="720"/>
+        <w:rPr>
+          <w:strike/>
+        </w:rPr>
       </w:pPr>
       <w:r>
         <w:rPr>
@@ -5769,11 +5772,19 @@
           <w:sz w:val="18"/>
         </w:rPr>
         <w:br/>
+      </w:r>
+      <w:r>
+        <w:rPr>
+          <w:rFonts w:ascii="Courier New" w:hAnsi="Courier New"/>
+          <w:strike/>
+          <w:sz w:val="18"/>
+        </w:rPr>
         <w:t>class MultiHeadLatentAttention(nn.Module):</w:t>
       </w:r>
       <w:r>
         <w:rPr>
           <w:rFonts w:ascii="Courier New" w:hAnsi="Courier New"/>
+          <w:strike/>
           <w:sz w:val="18"/>
         </w:rPr>
         <w:br/>
@@ -5782,6 +5793,7 @@
       <w:r>
         <w:rPr>
           <w:rFonts w:ascii="Courier New" w:hAnsi="Courier New"/>
+          <w:strike/>
           <w:sz w:val="18"/>
         </w:rPr>
         <w:br/>
@@ -5790,6 +5802,7 @@
       <w:r>
         <w:rPr>
           <w:rFonts w:ascii="Courier New" w:hAnsi="Courier New"/>
+          <w:strike/>
           <w:sz w:val="18"/>
         </w:rPr>
         <w:br/>
@@ -5798,6 +5811,7 @@
       <w:r>
         <w:rPr>
           <w:rFonts w:ascii="Courier New" w:hAnsi="Courier New"/>
+          <w:strike/>
           <w:sz w:val="18"/>
         </w:rPr>
         <w:br/>
@@ -6708,8 +6722,14 @@
       <w:pPr>
         <w:pStyle w:val="ListBullet"/>
         <w:ind w:left="720"/>
-      </w:pPr>
-      <w:r>
+        <w:rPr>
+          <w:strike/>
+        </w:rPr>
+      </w:pPr>
+      <w:r>
+        <w:rPr>
+          <w:strike/>
+        </w:rPr>
         <w:lastRenderedPageBreak/>
         <w:t>☐ attention.py - Three working implementations</w:t>
       </w:r>

</xml_diff>

<commit_message>
Added- 1.Task 2 done 2.Started task 3 and prep for pytorch ;
</commit_message>
<xml_diff>
--- a/Assignments/Assignments/Week1_Assignment_Modern_Attention_part1.docx
+++ b/Assignments/Assignments/Week1_Assignment_Modern_Attention_part1.docx
@@ -5819,9 +5819,15 @@
     </w:p>
     <w:p/>
     <w:p>
+      <w:pPr>
+        <w:rPr>
+          <w:strike/>
+        </w:rPr>
+      </w:pPr>
       <w:r>
         <w:rPr>
           <w:b/>
+          <w:strike/>
           <w:color w:val="000099"/>
         </w:rPr>
         <w:t>Requirements:</w:t>
@@ -5831,8 +5837,14 @@
       <w:pPr>
         <w:pStyle w:val="ListBullet"/>
         <w:ind w:left="720"/>
-      </w:pPr>
-      <w:r>
+        <w:rPr>
+          <w:strike/>
+        </w:rPr>
+      </w:pPr>
+      <w:r>
+        <w:rPr>
+          <w:strike/>
+        </w:rPr>
         <w:t>☐ All three must work with same input: (batch, seq_len, d_model)</w:t>
       </w:r>
     </w:p>
@@ -5840,8 +5852,14 @@
       <w:pPr>
         <w:pStyle w:val="ListBullet"/>
         <w:ind w:left="720"/>
-      </w:pPr>
-      <w:r>
+        <w:rPr>
+          <w:strike/>
+        </w:rPr>
+      </w:pPr>
+      <w:r>
+        <w:rPr>
+          <w:strike/>
+        </w:rPr>
         <w:t>☐ All three must produce same output shape</w:t>
       </w:r>
     </w:p>
@@ -5849,17 +5867,43 @@
       <w:pPr>
         <w:pStyle w:val="ListBullet"/>
         <w:ind w:left="720"/>
-      </w:pPr>
-      <w:r>
-        <w:t>☐ Use proper scaled dot-product: softmax(QK^T / sqrt(d_k)) V</w:t>
+        <w:rPr>
+          <w:strike/>
+        </w:rPr>
+      </w:pPr>
+      <w:r>
+        <w:rPr>
+          <w:strike/>
+        </w:rPr>
+        <w:t xml:space="preserve">☐ Use proper scaled dot-product: </w:t>
+      </w:r>
+      <w:proofErr w:type="gramStart"/>
+      <w:r>
+        <w:rPr>
+          <w:strike/>
+        </w:rPr>
+        <w:t>softmax(</w:t>
+      </w:r>
+      <w:proofErr w:type="gramEnd"/>
+      <w:r>
+        <w:rPr>
+          <w:strike/>
+        </w:rPr>
+        <w:t>QK^T / sqrt(d_k)) V</w:t>
       </w:r>
     </w:p>
     <w:p>
       <w:pPr>
         <w:pStyle w:val="ListBullet"/>
         <w:ind w:left="720"/>
-      </w:pPr>
-      <w:r>
+        <w:rPr>
+          <w:strike/>
+        </w:rPr>
+      </w:pPr>
+      <w:r>
+        <w:rPr>
+          <w:strike/>
+        </w:rPr>
         <w:t>☐ MLA must include the two-step projection (down to latent, then up)</w:t>
       </w:r>
     </w:p>
@@ -5867,8 +5911,14 @@
       <w:pPr>
         <w:pStyle w:val="ListBullet"/>
         <w:ind w:left="720"/>
-      </w:pPr>
-      <w:r>
+        <w:rPr>
+          <w:strike/>
+        </w:rPr>
+      </w:pPr>
+      <w:r>
+        <w:rPr>
+          <w:strike/>
+        </w:rPr>
         <w:t>☐ Add comments explaining each step</w:t>
       </w:r>
     </w:p>
@@ -5876,9 +5926,13 @@
     <w:p>
       <w:pPr>
         <w:pStyle w:val="Heading2"/>
-      </w:pPr>
-      <w:r>
-        <w:rPr>
+        <w:rPr>
+          <w:strike/>
+        </w:rPr>
+      </w:pPr>
+      <w:r>
+        <w:rPr>
+          <w:strike/>
           <w:color w:val="666666"/>
         </w:rPr>
         <w:t>Task 2.2: Memory Benchmark</w:t>
@@ -6738,8 +6792,14 @@
       <w:pPr>
         <w:pStyle w:val="ListBullet"/>
         <w:ind w:left="720"/>
-      </w:pPr>
-      <w:r>
+        <w:rPr>
+          <w:strike/>
+        </w:rPr>
+      </w:pPr>
+      <w:r>
+        <w:rPr>
+          <w:strike/>
+        </w:rPr>
         <w:t>☐ benchmark.py - Complete benchmarking script</w:t>
       </w:r>
     </w:p>
@@ -6747,8 +6807,14 @@
       <w:pPr>
         <w:pStyle w:val="ListBullet"/>
         <w:ind w:left="720"/>
-      </w:pPr>
-      <w:r>
+        <w:rPr>
+          <w:strike/>
+        </w:rPr>
+      </w:pPr>
+      <w:r>
+        <w:rPr>
+          <w:strike/>
+        </w:rPr>
         <w:t>☐ results.csv - Filled benchmark table</w:t>
       </w:r>
     </w:p>
@@ -6756,8 +6822,14 @@
       <w:pPr>
         <w:pStyle w:val="ListBullet"/>
         <w:ind w:left="720"/>
-      </w:pPr>
-      <w:r>
+        <w:rPr>
+          <w:strike/>
+        </w:rPr>
+      </w:pPr>
+      <w:r>
+        <w:rPr>
+          <w:strike/>
+        </w:rPr>
         <w:t>☐ llama_config.py - Llama configuration function</w:t>
       </w:r>
     </w:p>
@@ -8030,7 +8102,7 @@
   <w:abstractNum w:abstractNumId="8" w15:restartNumberingAfterBreak="0">
     <w:nsid w:val="FFFFFF89"/>
     <w:multiLevelType w:val="singleLevel"/>
-    <w:tmpl w:val="01EE7280"/>
+    <w:tmpl w:val="8E82947E"/>
     <w:lvl w:ilvl="0">
       <w:start w:val="1"/>
       <w:numFmt w:val="bullet"/>

</xml_diff>

<commit_message>
reduced batch size ;run started
</commit_message>
<xml_diff>
--- a/Assignments/Assignments/Week1_Assignment_Modern_Attention_part1.docx
+++ b/Assignments/Assignments/Week1_Assignment_Modern_Attention_part1.docx
@@ -6757,7 +6757,11 @@
         <w:t>☐ Plot: Perplexity vs KV Cache Size</w:t>
       </w:r>
     </w:p>
-    <w:p/>
+    <w:p>
+      <w:r>
+        <w:t>Note : Working on setup a robust pretrainning pipeline (note: This will take time all the futuree roadmap is just like improving and changing the base only)</w:t>
+      </w:r>
+    </w:p>
     <w:p>
       <w:r>
         <w:rPr>
@@ -6846,7 +6850,6 @@
         <w:rPr>
           <w:b/>
         </w:rPr>
-        <w:lastRenderedPageBreak/>
         <w:t>Scenario B: Long Document Analysis</w:t>
       </w:r>
       <w:r>
@@ -7067,6 +7070,7 @@
         <w:ind w:left="720"/>
       </w:pPr>
       <w:r>
+        <w:lastRenderedPageBreak/>
         <w:t>• Can we learn optimal group size (g) dynamically during training?</w:t>
       </w:r>
       <w:r>
@@ -7075,9 +7079,6 @@
       </w:r>
       <w:r>
         <w:br/>
-      </w:r>
-      <w:r>
-        <w:lastRenderedPageBreak/>
         <w:t>• Hybrid attention: MHA for early layers, MLA for later layers?</w:t>
       </w:r>
       <w:r>

</xml_diff>